<commit_message>
Martin er fucking doven!
</commit_message>
<xml_diff>
--- a/Logbog.docx
+++ b/Logbog.docx
@@ -1,6 +1,6 @@
 
 <file path=word/document.xml><?xml version="1.0" encoding="utf-8"?>
-<w:document xmlns:wpc="http://schemas.microsoft.com/office/word/2010/wordprocessingCanvas" xmlns:cx="http://schemas.microsoft.com/office/drawing/2014/chartex" xmlns:cx1="http://schemas.microsoft.com/office/drawing/2015/9/8/chartex" xmlns:cx2="http://schemas.microsoft.com/office/drawing/2015/10/21/chartex" xmlns:mc="http://schemas.openxmlformats.org/markup-compatibility/2006" xmlns:o="urn:schemas-microsoft-com:office:office" xmlns:r="http://schemas.openxmlformats.org/officeDocument/2006/relationships" xmlns:m="http://schemas.openxmlformats.org/officeDocument/2006/math" xmlns:v="urn:schemas-microsoft-com:vml" xmlns:wp14="http://schemas.microsoft.com/office/word/2010/wordprocessingDrawing" xmlns:wp="http://schemas.openxmlformats.org/drawingml/2006/wordprocessingDrawing" xmlns:w10="urn:schemas-microsoft-com:office:word" xmlns:w="http://schemas.openxmlformats.org/wordprocessingml/2006/main" xmlns:w14="http://schemas.microsoft.com/office/word/2010/wordml" xmlns:w15="http://schemas.microsoft.com/office/word/2012/wordml" xmlns:w16se="http://schemas.microsoft.com/office/word/2015/wordml/symex" xmlns:wpg="http://schemas.microsoft.com/office/word/2010/wordprocessingGroup" xmlns:wpi="http://schemas.microsoft.com/office/word/2010/wordprocessingInk" xmlns:wne="http://schemas.microsoft.com/office/word/2006/wordml" xmlns:wps="http://schemas.microsoft.com/office/word/2010/wordprocessingShape" mc:Ignorable="w14 w15 w16se wp14">
+<w:document xmlns:wpc="http://schemas.microsoft.com/office/word/2010/wordprocessingCanvas" xmlns:mc="http://schemas.openxmlformats.org/markup-compatibility/2006" xmlns:o="urn:schemas-microsoft-com:office:office" xmlns:r="http://schemas.openxmlformats.org/officeDocument/2006/relationships" xmlns:m="http://schemas.openxmlformats.org/officeDocument/2006/math" xmlns:v="urn:schemas-microsoft-com:vml" xmlns:wp14="http://schemas.microsoft.com/office/word/2010/wordprocessingDrawing" xmlns:wp="http://schemas.openxmlformats.org/drawingml/2006/wordprocessingDrawing" xmlns:w10="urn:schemas-microsoft-com:office:word" xmlns:w="http://schemas.openxmlformats.org/wordprocessingml/2006/main" xmlns:w14="http://schemas.microsoft.com/office/word/2010/wordml" xmlns:w15="http://schemas.microsoft.com/office/word/2012/wordml" xmlns:wpg="http://schemas.microsoft.com/office/word/2010/wordprocessingGroup" xmlns:wpi="http://schemas.microsoft.com/office/word/2010/wordprocessingInk" xmlns:wne="http://schemas.microsoft.com/office/word/2006/wordml" xmlns:wps="http://schemas.microsoft.com/office/word/2010/wordprocessingShape" mc:Ignorable="w14 w15 wp14">
   <w:body>
     <w:p>
       <w:pPr>
@@ -10,10 +10,7 @@
         </w:tabs>
       </w:pPr>
       <w:r>
-        <w:t>Logbog – HW-</w:t>
-      </w:r>
-      <w:r>
-        <w:t>Design</w:t>
+        <w:t>Logbog – HW-Design</w:t>
       </w:r>
       <w:r>
         <w:tab/>
@@ -418,14 +415,9 @@
             </w:r>
             <w:proofErr w:type="spellStart"/>
             <w:r>
-              <w:t>båndpass-</w:t>
-            </w:r>
-            <w:proofErr w:type="gramStart"/>
-            <w:r>
-              <w:t>filter.mcdx</w:t>
-            </w:r>
-            <w:proofErr w:type="spellEnd"/>
-            <w:proofErr w:type="gramEnd"/>
+              <w:t>båndpass-filter.mcdx</w:t>
+            </w:r>
+            <w:proofErr w:type="spellEnd"/>
             <w:r>
               <w:t>”</w:t>
             </w:r>
@@ -679,10 +671,7 @@
               <w:t xml:space="preserve"> </w:t>
             </w:r>
             <w:r>
-              <w:t>17</w:t>
-            </w:r>
-            <w:r>
-              <w:t>/5-16</w:t>
+              <w:t>17/5-16</w:t>
             </w:r>
           </w:p>
         </w:tc>
@@ -698,10 +687,7 @@
               <w:t>Deltagere:</w:t>
             </w:r>
             <w:r>
-              <w:t xml:space="preserve"> </w:t>
-            </w:r>
-            <w:r>
-              <w:t>Tonni</w:t>
+              <w:t xml:space="preserve"> Tonni</w:t>
             </w:r>
           </w:p>
         </w:tc>
@@ -753,7 +739,118 @@
             </w:r>
             <w:proofErr w:type="spellEnd"/>
             <w:r>
-              <w:t xml:space="preserve"> repo.</w:t>
+              <w:t xml:space="preserve"> </w:t>
+            </w:r>
+            <w:proofErr w:type="spellStart"/>
+            <w:r>
+              <w:t>repo</w:t>
+            </w:r>
+            <w:proofErr w:type="spellEnd"/>
+            <w:r>
+              <w:t>.</w:t>
+            </w:r>
+          </w:p>
+          <w:p/>
+        </w:tc>
+      </w:tr>
+      <w:tr>
+        <w:tc>
+          <w:tcPr>
+            <w:tcW w:w="2263" w:type="dxa"/>
+          </w:tcPr>
+          <w:p>
+            <w:r>
+              <w:rPr>
+                <w:b/>
+              </w:rPr>
+              <w:lastRenderedPageBreak/>
+              <w:t>Dato:</w:t>
+            </w:r>
+            <w:r>
+              <w:rPr>
+                <w:b/>
+              </w:rPr>
+              <w:t xml:space="preserve"> </w:t>
+            </w:r>
+            <w:r>
+              <w:t>17/5-16</w:t>
+            </w:r>
+          </w:p>
+        </w:tc>
+        <w:tc>
+          <w:tcPr>
+            <w:tcW w:w="7365" w:type="dxa"/>
+          </w:tcPr>
+          <w:p>
+            <w:r>
+              <w:rPr>
+                <w:b/>
+              </w:rPr>
+              <w:t>Deltagere:</w:t>
+            </w:r>
+            <w:r>
+              <w:t xml:space="preserve"> </w:t>
+            </w:r>
+            <w:r>
+              <w:t>Mikkel, Martin, Dennis og Stefan</w:t>
+            </w:r>
+          </w:p>
+        </w:tc>
+      </w:tr>
+      <w:tr>
+        <w:tc>
+          <w:tcPr>
+            <w:tcW w:w="9628" w:type="dxa"/>
+            <w:gridSpan w:val="2"/>
+          </w:tcPr>
+          <w:p>
+            <w:pPr>
+              <w:rPr>
+                <w:b/>
+                <w:u w:val="single"/>
+              </w:rPr>
+            </w:pPr>
+            <w:r>
+              <w:rPr>
+                <w:b/>
+                <w:u w:val="single"/>
+              </w:rPr>
+              <w:t>Begivenhed/-er:</w:t>
+            </w:r>
+          </w:p>
+          <w:p>
+            <w:proofErr w:type="spellStart"/>
+            <w:r>
+              <w:t>Båndpass</w:t>
+            </w:r>
+            <w:proofErr w:type="spellEnd"/>
+            <w:r>
+              <w:t xml:space="preserve">-filter forsøgt med 30.000 i båndbrede i kaskade kobling, dette giver dog meget høj støj og ødelægger den dæmpning som vi havde ved kun et </w:t>
+            </w:r>
+            <w:proofErr w:type="spellStart"/>
+            <w:r>
+              <w:t>båndpass</w:t>
+            </w:r>
+            <w:proofErr w:type="spellEnd"/>
+            <w:r>
+              <w:t>-filter …. Det virker som om nummer to filter modvirker det første</w:t>
+            </w:r>
+            <w:proofErr w:type="gramStart"/>
+            <w:r>
+              <w:t xml:space="preserve"> ….</w:t>
+            </w:r>
+            <w:proofErr w:type="gramEnd"/>
+            <w:r>
+              <w:br/>
+              <w:t xml:space="preserve">x10.1 realiseres med et </w:t>
+            </w:r>
+            <w:proofErr w:type="spellStart"/>
+            <w:r>
+              <w:t>high-pass</w:t>
+            </w:r>
+            <w:proofErr w:type="spellEnd"/>
+            <w:r>
+              <w:t xml:space="preserve"> filter i stedet for … </w:t>
             </w:r>
             <w:bookmarkStart w:id="0" w:name="_GoBack"/>
             <w:bookmarkEnd w:id="0"/>
@@ -774,7 +871,7 @@
 </file>
 
 <file path=word/numbering.xml><?xml version="1.0" encoding="utf-8"?>
-<w:numbering xmlns:wpc="http://schemas.microsoft.com/office/word/2010/wordprocessingCanvas" xmlns:cx="http://schemas.microsoft.com/office/drawing/2014/chartex" xmlns:cx1="http://schemas.microsoft.com/office/drawing/2015/9/8/chartex" xmlns:cx2="http://schemas.microsoft.com/office/drawing/2015/10/21/chartex" xmlns:mc="http://schemas.openxmlformats.org/markup-compatibility/2006" xmlns:o="urn:schemas-microsoft-com:office:office" xmlns:r="http://schemas.openxmlformats.org/officeDocument/2006/relationships" xmlns:m="http://schemas.openxmlformats.org/officeDocument/2006/math" xmlns:v="urn:schemas-microsoft-com:vml" xmlns:wp14="http://schemas.microsoft.com/office/word/2010/wordprocessingDrawing" xmlns:wp="http://schemas.openxmlformats.org/drawingml/2006/wordprocessingDrawing" xmlns:w10="urn:schemas-microsoft-com:office:word" xmlns:w="http://schemas.openxmlformats.org/wordprocessingml/2006/main" xmlns:w14="http://schemas.microsoft.com/office/word/2010/wordml" xmlns:w15="http://schemas.microsoft.com/office/word/2012/wordml" xmlns:w16se="http://schemas.microsoft.com/office/word/2015/wordml/symex" xmlns:wpg="http://schemas.microsoft.com/office/word/2010/wordprocessingGroup" xmlns:wpi="http://schemas.microsoft.com/office/word/2010/wordprocessingInk" xmlns:wne="http://schemas.microsoft.com/office/word/2006/wordml" xmlns:wps="http://schemas.microsoft.com/office/word/2010/wordprocessingShape" mc:Ignorable="w14 w15 w16se wp14">
+<w:numbering xmlns:wpc="http://schemas.microsoft.com/office/word/2010/wordprocessingCanvas" xmlns:mc="http://schemas.openxmlformats.org/markup-compatibility/2006" xmlns:o="urn:schemas-microsoft-com:office:office" xmlns:r="http://schemas.openxmlformats.org/officeDocument/2006/relationships" xmlns:m="http://schemas.openxmlformats.org/officeDocument/2006/math" xmlns:v="urn:schemas-microsoft-com:vml" xmlns:wp14="http://schemas.microsoft.com/office/word/2010/wordprocessingDrawing" xmlns:wp="http://schemas.openxmlformats.org/drawingml/2006/wordprocessingDrawing" xmlns:w10="urn:schemas-microsoft-com:office:word" xmlns:w="http://schemas.openxmlformats.org/wordprocessingml/2006/main" xmlns:w14="http://schemas.microsoft.com/office/word/2010/wordml" xmlns:w15="http://schemas.microsoft.com/office/word/2012/wordml" xmlns:wpg="http://schemas.microsoft.com/office/word/2010/wordprocessingGroup" xmlns:wpi="http://schemas.microsoft.com/office/word/2010/wordprocessingInk" xmlns:wne="http://schemas.microsoft.com/office/word/2006/wordml" xmlns:wps="http://schemas.microsoft.com/office/word/2010/wordprocessingShape" mc:Ignorable="w14 w15 wp14">
   <w:abstractNum w:abstractNumId="0" w15:restartNumberingAfterBreak="0">
     <w:nsid w:val="2F8B22C7"/>
     <w:multiLevelType w:val="hybridMultilevel"/>
@@ -1011,7 +1108,7 @@
 </file>
 
 <file path=word/styles.xml><?xml version="1.0" encoding="utf-8"?>
-<w:styles xmlns:mc="http://schemas.openxmlformats.org/markup-compatibility/2006" xmlns:r="http://schemas.openxmlformats.org/officeDocument/2006/relationships" xmlns:w="http://schemas.openxmlformats.org/wordprocessingml/2006/main" xmlns:w14="http://schemas.microsoft.com/office/word/2010/wordml" xmlns:w15="http://schemas.microsoft.com/office/word/2012/wordml" xmlns:w16se="http://schemas.microsoft.com/office/word/2015/wordml/symex" mc:Ignorable="w14 w15 w16se">
+<w:styles xmlns:mc="http://schemas.openxmlformats.org/markup-compatibility/2006" xmlns:r="http://schemas.openxmlformats.org/officeDocument/2006/relationships" xmlns:w="http://schemas.openxmlformats.org/wordprocessingml/2006/main" xmlns:w14="http://schemas.microsoft.com/office/word/2010/wordml" xmlns:w15="http://schemas.microsoft.com/office/word/2012/wordml" mc:Ignorable="w14 w15">
   <w:docDefaults>
     <w:rPrDefault>
       <w:rPr>
@@ -1027,7 +1124,7 @@
       </w:pPr>
     </w:pPrDefault>
   </w:docDefaults>
-  <w:latentStyles w:defLockedState="0" w:defUIPriority="99" w:defSemiHidden="0" w:defUnhideWhenUsed="0" w:defQFormat="0" w:count="372">
+  <w:latentStyles w:defLockedState="0" w:defUIPriority="99" w:defSemiHidden="0" w:defUnhideWhenUsed="0" w:defQFormat="0" w:count="371">
     <w:lsdException w:name="Normal" w:uiPriority="0" w:qFormat="1"/>
     <w:lsdException w:name="heading 1" w:uiPriority="9" w:qFormat="1"/>
     <w:lsdException w:name="heading 2" w:semiHidden="1" w:uiPriority="9" w:unhideWhenUsed="1" w:qFormat="1"/>
@@ -1399,7 +1496,6 @@
     <w:lsdException w:name="List Table 5 Dark Accent 6" w:uiPriority="50"/>
     <w:lsdException w:name="List Table 6 Colorful Accent 6" w:uiPriority="51"/>
     <w:lsdException w:name="List Table 7 Colorful Accent 6" w:uiPriority="52"/>
-    <w:lsdException w:name="Mention" w:semiHidden="1" w:unhideWhenUsed="1"/>
   </w:latentStyles>
   <w:style w:type="paragraph" w:default="1" w:styleId="Normal">
     <w:name w:val="Normal"/>

</xml_diff>

<commit_message>
Opdateret logbog for d. 24/05/2016 og d. 25/05/2016 for Christian (kun d. 24/05/2016), Mikkel og mMrtin
</commit_message>
<xml_diff>
--- a/Logbog.docx
+++ b/Logbog.docx
@@ -1,10 +1,10 @@
 
 <file path=word/document.xml><?xml version="1.0" encoding="utf-8"?>
-<w:document xmlns:wpc="http://schemas.microsoft.com/office/word/2010/wordprocessingCanvas" xmlns:cx="http://schemas.microsoft.com/office/drawing/2014/chartex" xmlns:cx1="http://schemas.microsoft.com/office/drawing/2015/9/8/chartex" xmlns:mc="http://schemas.openxmlformats.org/markup-compatibility/2006" xmlns:o="urn:schemas-microsoft-com:office:office" xmlns:r="http://schemas.openxmlformats.org/officeDocument/2006/relationships" xmlns:m="http://schemas.openxmlformats.org/officeDocument/2006/math" xmlns:v="urn:schemas-microsoft-com:vml" xmlns:wp14="http://schemas.microsoft.com/office/word/2010/wordprocessingDrawing" xmlns:wp="http://schemas.openxmlformats.org/drawingml/2006/wordprocessingDrawing" xmlns:w10="urn:schemas-microsoft-com:office:word" xmlns:w="http://schemas.openxmlformats.org/wordprocessingml/2006/main" xmlns:w14="http://schemas.microsoft.com/office/word/2010/wordml" xmlns:w15="http://schemas.microsoft.com/office/word/2012/wordml" xmlns:w16se="http://schemas.microsoft.com/office/word/2015/wordml/symex" xmlns:wpg="http://schemas.microsoft.com/office/word/2010/wordprocessingGroup" xmlns:wpi="http://schemas.microsoft.com/office/word/2010/wordprocessingInk" xmlns:wne="http://schemas.microsoft.com/office/word/2006/wordml" xmlns:wps="http://schemas.microsoft.com/office/word/2010/wordprocessingShape" mc:Ignorable="w14 w15 w16se wp14">
+<w:document xmlns:wpc="http://schemas.microsoft.com/office/word/2010/wordprocessingCanvas" xmlns:mc="http://schemas.openxmlformats.org/markup-compatibility/2006" xmlns:o="urn:schemas-microsoft-com:office:office" xmlns:r="http://schemas.openxmlformats.org/officeDocument/2006/relationships" xmlns:m="http://schemas.openxmlformats.org/officeDocument/2006/math" xmlns:v="urn:schemas-microsoft-com:vml" xmlns:wp14="http://schemas.microsoft.com/office/word/2010/wordprocessingDrawing" xmlns:wp="http://schemas.openxmlformats.org/drawingml/2006/wordprocessingDrawing" xmlns:w10="urn:schemas-microsoft-com:office:word" xmlns:w="http://schemas.openxmlformats.org/wordprocessingml/2006/main" xmlns:w14="http://schemas.microsoft.com/office/word/2010/wordml" xmlns:w15="http://schemas.microsoft.com/office/word/2012/wordml" xmlns:wpg="http://schemas.microsoft.com/office/word/2010/wordprocessingGroup" xmlns:wpi="http://schemas.microsoft.com/office/word/2010/wordprocessingInk" xmlns:wne="http://schemas.microsoft.com/office/word/2006/wordml" xmlns:wps="http://schemas.microsoft.com/office/word/2010/wordprocessingShape" mc:Ignorable="w14 w15 wp14">
   <w:body>
     <w:p>
       <w:pPr>
-        <w:pStyle w:val="Overskrift1"/>
+        <w:pStyle w:val="Heading1"/>
         <w:tabs>
           <w:tab w:val="left" w:pos="4140"/>
         </w:tabs>
@@ -19,7 +19,7 @@
     <w:p/>
     <w:tbl>
       <w:tblPr>
-        <w:tblStyle w:val="Tabel-Gitter"/>
+        <w:tblStyle w:val="TableGrid"/>
         <w:tblW w:w="0" w:type="auto"/>
         <w:tblLook w:val="04A0" w:firstRow="1" w:lastRow="0" w:firstColumn="1" w:lastColumn="0" w:noHBand="0" w:noVBand="1"/>
       </w:tblPr>
@@ -100,73 +100,17 @@
           </w:p>
           <w:p>
             <w:r>
-              <w:t xml:space="preserve">Design for </w:t>
-            </w:r>
-            <w:proofErr w:type="spellStart"/>
-            <w:r>
-              <w:t>zero-crossing</w:t>
-            </w:r>
-            <w:proofErr w:type="spellEnd"/>
-            <w:r>
-              <w:t xml:space="preserve"> besluttet. Der er lavet tegninger i </w:t>
-            </w:r>
-            <w:proofErr w:type="spellStart"/>
-            <w:r>
-              <w:t>multisim</w:t>
-            </w:r>
-            <w:proofErr w:type="spellEnd"/>
-            <w:r>
-              <w:t xml:space="preserve">. 2 </w:t>
-            </w:r>
-            <w:proofErr w:type="spellStart"/>
-            <w:r>
-              <w:t>clocks</w:t>
-            </w:r>
-            <w:proofErr w:type="spellEnd"/>
-            <w:r>
-              <w:t xml:space="preserve"> på </w:t>
-            </w:r>
-            <w:proofErr w:type="spellStart"/>
-            <w:r>
-              <w:t>zero-cross</w:t>
-            </w:r>
-            <w:proofErr w:type="spellEnd"/>
-            <w:r>
-              <w:t>.</w:t>
-            </w:r>
-          </w:p>
-          <w:p>
-            <w:r>
-              <w:t xml:space="preserve">Der laves en bro. AC-to-DC. Tegninger lavet i </w:t>
-            </w:r>
-            <w:proofErr w:type="spellStart"/>
-            <w:r>
-              <w:t>multisim</w:t>
-            </w:r>
-            <w:proofErr w:type="spellEnd"/>
-            <w:r>
-              <w:t>.</w:t>
-            </w:r>
-          </w:p>
-          <w:p>
-            <w:r>
-              <w:t xml:space="preserve">Der skal laves et </w:t>
-            </w:r>
-            <w:proofErr w:type="spellStart"/>
-            <w:r>
-              <w:t>båndpass</w:t>
-            </w:r>
-            <w:proofErr w:type="spellEnd"/>
-            <w:r>
-              <w:t xml:space="preserve">-filter. </w:t>
-            </w:r>
-            <w:proofErr w:type="spellStart"/>
-            <w:r>
-              <w:t>Cutoff</w:t>
-            </w:r>
-            <w:proofErr w:type="spellEnd"/>
-            <w:r>
-              <w:t xml:space="preserve"> frekvenser på 90 kHz og 110 kHz (signal på 100 kHz).</w:t>
+              <w:t>Design for zero-crossing besluttet. Der er lavet tegninger i multisim. 2 clocks på zero-cross.</w:t>
+            </w:r>
+          </w:p>
+          <w:p>
+            <w:r>
+              <w:t>Der laves en bro. AC-to-DC. Tegninger lavet i multisim.</w:t>
+            </w:r>
+          </w:p>
+          <w:p>
+            <w:r>
+              <w:t>Der skal laves et båndpass-filter. Cutoff frekvenser på 90 kHz og 110 kHz (signal på 100 kHz).</w:t>
             </w:r>
           </w:p>
           <w:p>
@@ -187,101 +131,67 @@
           </w:p>
           <w:p>
             <w:pPr>
-              <w:pStyle w:val="Listeafsnit"/>
+              <w:pStyle w:val="ListParagraph"/>
               <w:numPr>
                 <w:ilvl w:val="0"/>
                 <w:numId w:val="2"/>
               </w:numPr>
             </w:pPr>
             <w:r>
-              <w:t xml:space="preserve">Beregning på dB/dekade for </w:t>
-            </w:r>
-            <w:proofErr w:type="spellStart"/>
-            <w:r>
-              <w:t>båndpass</w:t>
-            </w:r>
-            <w:proofErr w:type="spellEnd"/>
-            <w:r>
-              <w:t>-filter</w:t>
+              <w:t>Beregning på dB/dekade for båndpass-filter</w:t>
             </w:r>
           </w:p>
           <w:p>
             <w:pPr>
-              <w:pStyle w:val="Listeafsnit"/>
+              <w:pStyle w:val="ListParagraph"/>
               <w:numPr>
                 <w:ilvl w:val="0"/>
                 <w:numId w:val="2"/>
               </w:numPr>
             </w:pPr>
             <w:r>
-              <w:t xml:space="preserve">Design aktivt </w:t>
-            </w:r>
-            <w:proofErr w:type="spellStart"/>
-            <w:r>
-              <w:t>båndpass</w:t>
-            </w:r>
-            <w:proofErr w:type="spellEnd"/>
-            <w:r>
-              <w:t>-filter (+ find komponentværdier)</w:t>
+              <w:t>Design aktivt båndpass-filter (+ find komponentværdier)</w:t>
             </w:r>
           </w:p>
           <w:p>
             <w:pPr>
-              <w:pStyle w:val="Listeafsnit"/>
+              <w:pStyle w:val="ListParagraph"/>
               <w:numPr>
                 <w:ilvl w:val="1"/>
                 <w:numId w:val="2"/>
               </w:numPr>
             </w:pPr>
             <w:r>
-              <w:t xml:space="preserve">Eventuelt. Kaskadekobling af </w:t>
-            </w:r>
-            <w:proofErr w:type="spellStart"/>
-            <w:r>
-              <w:t>båndpass</w:t>
-            </w:r>
-            <w:proofErr w:type="spellEnd"/>
-            <w:r>
-              <w:t>-filter for at opnå den ønskede dB/dekade.</w:t>
+              <w:t>Eventuelt. Kaskadekobling af båndpass-filter for at opnå den ønskede dB/dekade.</w:t>
             </w:r>
           </w:p>
           <w:p>
             <w:pPr>
-              <w:pStyle w:val="Listeafsnit"/>
+              <w:pStyle w:val="ListParagraph"/>
               <w:numPr>
                 <w:ilvl w:val="1"/>
                 <w:numId w:val="2"/>
               </w:numPr>
             </w:pPr>
-            <w:proofErr w:type="spellStart"/>
             <w:r>
               <w:t>Bodeplot</w:t>
             </w:r>
-            <w:proofErr w:type="spellEnd"/>
           </w:p>
           <w:p>
             <w:pPr>
-              <w:pStyle w:val="Listeafsnit"/>
+              <w:pStyle w:val="ListParagraph"/>
               <w:numPr>
                 <w:ilvl w:val="0"/>
                 <w:numId w:val="2"/>
               </w:numPr>
             </w:pPr>
             <w:r>
-              <w:t xml:space="preserve">Beregning af komponentværdier til </w:t>
-            </w:r>
-            <w:proofErr w:type="spellStart"/>
-            <w:r>
-              <w:t>zero-crossing</w:t>
-            </w:r>
-            <w:proofErr w:type="spellEnd"/>
-            <w:r>
-              <w:t xml:space="preserve"> detektor</w:t>
+              <w:t>Beregning af komponentværdier til zero-crossing detektor</w:t>
             </w:r>
           </w:p>
           <w:p>
             <w:pPr>
-              <w:pStyle w:val="Listeafsnit"/>
+              <w:pStyle w:val="ListParagraph"/>
               <w:numPr>
                 <w:ilvl w:val="0"/>
                 <w:numId w:val="2"/>
@@ -293,7 +203,7 @@
           </w:p>
           <w:p>
             <w:pPr>
-              <w:pStyle w:val="Listeafsnit"/>
+              <w:pStyle w:val="ListParagraph"/>
               <w:numPr>
                 <w:ilvl w:val="0"/>
                 <w:numId w:val="2"/>
@@ -310,7 +220,7 @@
     <w:p/>
     <w:tbl>
       <w:tblPr>
-        <w:tblStyle w:val="Tabel-Gitter"/>
+        <w:tblStyle w:val="TableGrid"/>
         <w:tblW w:w="0" w:type="auto"/>
         <w:tblLook w:val="04A0" w:firstRow="1" w:lastRow="0" w:firstColumn="1" w:lastColumn="0" w:noHBand="0" w:noVBand="1"/>
       </w:tblPr>
@@ -398,74 +308,21 @@
           </w:p>
           <w:p>
             <w:r>
-              <w:t xml:space="preserve">Udregning af overføringsfunktion til </w:t>
-            </w:r>
-            <w:proofErr w:type="spellStart"/>
-            <w:r>
-              <w:t>båndpass</w:t>
-            </w:r>
-            <w:proofErr w:type="spellEnd"/>
-            <w:r>
-              <w:t>-filter. Uploadet i ”</w:t>
-            </w:r>
-            <w:proofErr w:type="spellStart"/>
-            <w:r>
-              <w:t>båndpass-filter.mcdx</w:t>
-            </w:r>
-            <w:proofErr w:type="spellEnd"/>
-            <w:r>
-              <w:t>”</w:t>
+              <w:t>Udregning af overføringsfunktion til båndpass-filter. Uploadet i ”båndpass-filter.mcdx”</w:t>
             </w:r>
             <w:r>
               <w:br/>
-              <w:t xml:space="preserve">Udregning af komponentværdier til </w:t>
-            </w:r>
-            <w:proofErr w:type="spellStart"/>
-            <w:r>
-              <w:t>båndpass</w:t>
-            </w:r>
-            <w:proofErr w:type="spellEnd"/>
-            <w:r>
-              <w:t>-filter</w:t>
-            </w:r>
-          </w:p>
-          <w:p>
-            <w:r>
-              <w:t xml:space="preserve">Opbygning af </w:t>
-            </w:r>
-            <w:proofErr w:type="spellStart"/>
-            <w:r>
-              <w:t>båndpasfilter</w:t>
-            </w:r>
-            <w:proofErr w:type="spellEnd"/>
-            <w:r>
-              <w:t xml:space="preserve"> på fumlebræt og måling af </w:t>
-            </w:r>
-            <w:proofErr w:type="spellStart"/>
-            <w:r>
-              <w:t>bodeplot</w:t>
-            </w:r>
-            <w:proofErr w:type="spellEnd"/>
-            <w:r>
-              <w:t>/</w:t>
-            </w:r>
-            <w:proofErr w:type="spellStart"/>
-            <w:r>
-              <w:t>frekvenskarekteristik</w:t>
-            </w:r>
-            <w:proofErr w:type="spellEnd"/>
-          </w:p>
-          <w:p>
-            <w:r>
-              <w:t>Dæmpning/</w:t>
-            </w:r>
-            <w:proofErr w:type="spellStart"/>
-            <w:r>
-              <w:t>dec</w:t>
-            </w:r>
-            <w:proofErr w:type="spellEnd"/>
-            <w:r>
-              <w:t xml:space="preserve"> for lav så der testes med 2 filtre koblet efter hinanden, hvilket resultere i en meget bedre dæmpning, men vores båndbredde er måske for bred, tages op på næste møde.</w:t>
+              <w:t>Udregning af komponentværdier til båndpass-filter</w:t>
+            </w:r>
+          </w:p>
+          <w:p>
+            <w:r>
+              <w:t>Opbygning af båndpasfilter på fumlebræt og måling af bodeplot/frekvenskarekteristik</w:t>
+            </w:r>
+          </w:p>
+          <w:p>
+            <w:r>
+              <w:t>Dæmpning/dec for lav så der testes med 2 filtre koblet efter hinanden, hvilket resultere i en meget bedre dæmpning, men vores båndbredde er måske for bred, tages op på næste møde.</w:t>
             </w:r>
           </w:p>
         </w:tc>
@@ -474,7 +331,7 @@
     <w:p/>
     <w:tbl>
       <w:tblPr>
-        <w:tblStyle w:val="Tabel-Gitter"/>
+        <w:tblStyle w:val="TableGrid"/>
         <w:tblW w:w="0" w:type="auto"/>
         <w:tblLook w:val="04A0" w:firstRow="1" w:lastRow="0" w:firstColumn="1" w:lastColumn="0" w:noHBand="0" w:noVBand="1"/>
       </w:tblPr>
@@ -545,86 +402,22 @@
           </w:p>
           <w:p>
             <w:r>
-              <w:t xml:space="preserve">Fortsat arbejde fra fredag, lidt flere forsøg med </w:t>
-            </w:r>
-            <w:proofErr w:type="spellStart"/>
-            <w:r>
-              <w:t>båndpasfilteret</w:t>
-            </w:r>
-            <w:proofErr w:type="spellEnd"/>
-            <w:r>
-              <w:t xml:space="preserve"> fra sidst.</w:t>
-            </w:r>
-          </w:p>
-          <w:p>
-            <w:r>
-              <w:t xml:space="preserve">Det konkluderes at den eneste op-amp der virker, er den vi anvendte i sidste øvelse, der skal hentes på værkstedet, da den ikke er en del af pluk selv lageret grundet </w:t>
-            </w:r>
-            <w:proofErr w:type="spellStart"/>
-            <w:r>
-              <w:t>ca</w:t>
-            </w:r>
-            <w:proofErr w:type="spellEnd"/>
-            <w:r>
-              <w:t xml:space="preserve"> pris på 30 </w:t>
-            </w:r>
-            <w:proofErr w:type="spellStart"/>
-            <w:r>
-              <w:t>kr</w:t>
-            </w:r>
-            <w:proofErr w:type="spellEnd"/>
-            <w:r>
-              <w:t xml:space="preserve"> / stk.</w:t>
-            </w:r>
-          </w:p>
-          <w:p>
-            <w:r>
-              <w:t xml:space="preserve">Det er konkluderet at vores komponenter på lageret er for upræcise til så smalt et </w:t>
-            </w:r>
-            <w:proofErr w:type="spellStart"/>
-            <w:r>
-              <w:t>båndpasfilter</w:t>
-            </w:r>
-            <w:proofErr w:type="spellEnd"/>
-            <w:r>
-              <w:t xml:space="preserve"> da kondensatorenes afvigelser giver for store udsving i vores ønskede </w:t>
-            </w:r>
-            <w:proofErr w:type="spellStart"/>
-            <w:r>
-              <w:t>pass</w:t>
-            </w:r>
-            <w:proofErr w:type="spellEnd"/>
-            <w:r>
-              <w:t>-bånd.</w:t>
-            </w:r>
-          </w:p>
-          <w:p>
-            <w:r>
-              <w:t xml:space="preserve">Der skal </w:t>
-            </w:r>
-            <w:proofErr w:type="spellStart"/>
-            <w:r>
-              <w:t>lavees</w:t>
-            </w:r>
-            <w:proofErr w:type="spellEnd"/>
-            <w:r>
-              <w:t xml:space="preserve"> beregninger på et bredere </w:t>
-            </w:r>
-            <w:proofErr w:type="spellStart"/>
-            <w:r>
-              <w:t>pass</w:t>
-            </w:r>
-            <w:proofErr w:type="spellEnd"/>
-            <w:r>
-              <w:t>-bånd samt muligvis sammen kobling med et høj/</w:t>
-            </w:r>
-            <w:proofErr w:type="spellStart"/>
-            <w:r>
-              <w:t>lavpas</w:t>
-            </w:r>
-            <w:proofErr w:type="spellEnd"/>
-            <w:r>
-              <w:t xml:space="preserve"> filter for at opnå ønsket dæmpning på dekade uden at skabe en for stor forstærkning. </w:t>
+              <w:t>Fortsat arbejde fra fredag, lidt flere forsøg med båndpasfilteret fra sidst.</w:t>
+            </w:r>
+          </w:p>
+          <w:p>
+            <w:r>
+              <w:t>Det konkluderes at den eneste op-amp der virker, er den vi anvendte i sidste øvelse, der skal hentes på værkstedet, da den ikke er en del af pluk selv lageret grundet ca pris på 30 kr / stk.</w:t>
+            </w:r>
+          </w:p>
+          <w:p>
+            <w:r>
+              <w:t>Det er konkluderet at vores komponenter på lageret er for upræcise til så smalt et båndpasfilter da kondensatorenes afvigelser giver for store udsving i vores ønskede pass-bånd.</w:t>
+            </w:r>
+          </w:p>
+          <w:p>
+            <w:r>
+              <w:t xml:space="preserve">Der skal lavees beregninger på et bredere pass-bånd samt muligvis sammen kobling med et høj/lavpas filter for at opnå ønsket dæmpning på dekade uden at skabe en for stor forstærkning. </w:t>
             </w:r>
           </w:p>
           <w:p/>
@@ -637,7 +430,7 @@
     <w:p/>
     <w:tbl>
       <w:tblPr>
-        <w:tblStyle w:val="Tabel-Gitter"/>
+        <w:tblStyle w:val="TableGrid"/>
         <w:tblW w:w="0" w:type="auto"/>
         <w:tblLook w:val="04A0" w:firstRow="1" w:lastRow="0" w:firstColumn="1" w:lastColumn="0" w:noHBand="0" w:noVBand="1"/>
       </w:tblPr>
@@ -709,95 +502,15 @@
           </w:p>
           <w:p>
             <w:r>
-              <w:t xml:space="preserve">Påbegyndt design af sender kredsløb, beregnet komponentværdier til transistor kredsløbet, og simuleret det i </w:t>
-            </w:r>
-            <w:proofErr w:type="spellStart"/>
-            <w:r>
-              <w:t>multisim</w:t>
-            </w:r>
-            <w:proofErr w:type="spellEnd"/>
-            <w:r>
-              <w:t xml:space="preserve">. Beregninger samt </w:t>
-            </w:r>
-            <w:proofErr w:type="spellStart"/>
-            <w:r>
-              <w:t>multisim</w:t>
-            </w:r>
-            <w:proofErr w:type="spellEnd"/>
-            <w:r>
-              <w:t xml:space="preserve"> ligger i det nyopr</w:t>
-            </w:r>
-            <w:r>
-              <w:t xml:space="preserve">ettede </w:t>
-            </w:r>
-            <w:proofErr w:type="spellStart"/>
-            <w:r>
-              <w:t>HWdesign</w:t>
-            </w:r>
-            <w:proofErr w:type="spellEnd"/>
-            <w:r>
-              <w:t xml:space="preserve"> </w:t>
-            </w:r>
-            <w:proofErr w:type="spellStart"/>
-            <w:r>
-              <w:t>repo</w:t>
-            </w:r>
-            <w:proofErr w:type="spellEnd"/>
-            <w:r>
-              <w:t>.</w:t>
-            </w:r>
-          </w:p>
-          <w:p>
-            <w:r>
-              <w:t xml:space="preserve">Lavet 4 forskellige </w:t>
-            </w:r>
-            <w:proofErr w:type="spellStart"/>
-            <w:r>
-              <w:t>zero-cross</w:t>
-            </w:r>
-            <w:proofErr w:type="spellEnd"/>
-            <w:r>
-              <w:t xml:space="preserve"> </w:t>
-            </w:r>
-            <w:proofErr w:type="spellStart"/>
-            <w:r>
-              <w:t>detector</w:t>
-            </w:r>
-            <w:proofErr w:type="spellEnd"/>
-            <w:r>
-              <w:t xml:space="preserve"> kredsløb og simuleret i </w:t>
-            </w:r>
-            <w:proofErr w:type="spellStart"/>
-            <w:r>
-              <w:t>multisim</w:t>
-            </w:r>
-            <w:proofErr w:type="spellEnd"/>
-            <w:r>
-              <w:t xml:space="preserve">, design 4 giver umiddelbart det bedste </w:t>
-            </w:r>
-            <w:proofErr w:type="spellStart"/>
-            <w:r>
-              <w:t>clock</w:t>
-            </w:r>
-            <w:proofErr w:type="spellEnd"/>
-            <w:r>
-              <w:t xml:space="preserve"> signal i forhold til hvad vi skal bruge. Designs er lavet ud fra </w:t>
-            </w:r>
-            <w:proofErr w:type="spellStart"/>
-            <w:r>
-              <w:t>datasheet</w:t>
-            </w:r>
-            <w:proofErr w:type="spellEnd"/>
-            <w:r>
-              <w:t xml:space="preserve"> på de </w:t>
-            </w:r>
-            <w:proofErr w:type="spellStart"/>
-            <w:r>
-              <w:t>komparatorer</w:t>
-            </w:r>
-            <w:proofErr w:type="spellEnd"/>
-            <w:r>
-              <w:t xml:space="preserve"> vi har på lager i komponentlageret.</w:t>
+              <w:t>Påbegyndt design af sender kredsløb, beregnet komponentværdier til transistor kredsløbet, og simuleret det i multisim. Beregninger samt multisim ligger i det nyopr</w:t>
+            </w:r>
+            <w:r>
+              <w:t>ettede HWdesign repo.</w:t>
+            </w:r>
+          </w:p>
+          <w:p>
+            <w:r>
+              <w:t>Lavet 4 forskellige zero-cross detector kredsløb og simuleret i multisim, design 4 giver umiddelbart det bedste clock signal i forhold til hvad vi skal bruge. Designs er lavet ud fra datasheet på de komparatorer vi har på lager i komponentlageret.</w:t>
             </w:r>
           </w:p>
           <w:p/>
@@ -865,33 +578,12 @@
             </w:r>
           </w:p>
           <w:p>
-            <w:proofErr w:type="spellStart"/>
-            <w:r>
-              <w:t>Båndpass</w:t>
-            </w:r>
-            <w:proofErr w:type="spellEnd"/>
-            <w:r>
-              <w:t xml:space="preserve">-filter forsøgt med 30.000 i båndbrede i kaskade kobling, dette giver dog meget høj støj og ødelægger den dæmpning som vi havde ved kun et </w:t>
-            </w:r>
-            <w:proofErr w:type="spellStart"/>
-            <w:r>
-              <w:t>båndpass</w:t>
-            </w:r>
-            <w:proofErr w:type="spellEnd"/>
-            <w:r>
-              <w:t>-filter …. Det virker som om nummer to filter modvirker det første ….</w:t>
+            <w:r>
+              <w:t>Båndpass-filter forsøgt med 30.000 i båndbrede i kaskade kobling, dette giver dog meget høj støj og ødelægger den dæmpning som vi havde ved kun et båndpass-filter …. Det virker som om nummer to filter modvirker det første ….</w:t>
             </w:r>
             <w:r>
               <w:br/>
-              <w:t xml:space="preserve">x10.1 realiseres med et </w:t>
-            </w:r>
-            <w:proofErr w:type="spellStart"/>
-            <w:r>
-              <w:t>high-pass</w:t>
-            </w:r>
-            <w:proofErr w:type="spellEnd"/>
-            <w:r>
-              <w:t xml:space="preserve"> filter i stedet for … </w:t>
+              <w:t xml:space="preserve">x10.1 realiseres med et high-pass filter i stedet for … </w:t>
             </w:r>
           </w:p>
           <w:p/>
@@ -901,7 +593,7 @@
     <w:p/>
     <w:tbl>
       <w:tblPr>
-        <w:tblStyle w:val="Tabel-Gitter"/>
+        <w:tblStyle w:val="TableGrid"/>
         <w:tblW w:w="0" w:type="auto"/>
         <w:tblLook w:val="04A0" w:firstRow="1" w:lastRow="0" w:firstColumn="1" w:lastColumn="0" w:noHBand="0" w:noVBand="1"/>
       </w:tblPr>
@@ -928,13 +620,7 @@
               <w:t xml:space="preserve"> </w:t>
             </w:r>
             <w:r>
-              <w:t>1</w:t>
-            </w:r>
-            <w:r>
-              <w:t>9</w:t>
-            </w:r>
-            <w:r>
-              <w:t>/5-16</w:t>
+              <w:t>19/5-16</w:t>
             </w:r>
           </w:p>
         </w:tc>
@@ -950,16 +636,7 @@
               <w:t>Deltagere:</w:t>
             </w:r>
             <w:r>
-              <w:t xml:space="preserve"> Mikkel, </w:t>
-            </w:r>
-            <w:r>
-              <w:t>Dennis,</w:t>
-            </w:r>
-            <w:r>
-              <w:t xml:space="preserve">  Martin</w:t>
-            </w:r>
-            <w:r>
-              <w:t xml:space="preserve"> &amp; Christian</w:t>
+              <w:t xml:space="preserve"> Mikkel, Dennis,  Martin &amp; Christian</w:t>
             </w:r>
           </w:p>
         </w:tc>
@@ -987,15 +664,7 @@
           </w:p>
           <w:p>
             <w:r>
-              <w:t xml:space="preserve">Forsøg med 1. ordens passiv </w:t>
-            </w:r>
-            <w:proofErr w:type="spellStart"/>
-            <w:r>
-              <w:t>højpasfilter</w:t>
-            </w:r>
-            <w:proofErr w:type="spellEnd"/>
-            <w:r>
-              <w:t>. Fasedrejning</w:t>
+              <w:t>Forsøg med 1. ordens passiv højpasfilter. Fasedrejning</w:t>
             </w:r>
             <w:r>
               <w:t>.</w:t>
@@ -1006,10 +675,9 @@
       </w:tr>
     </w:tbl>
     <w:p/>
-    <w:p/>
     <w:tbl>
       <w:tblPr>
-        <w:tblStyle w:val="Tabel-Gitter"/>
+        <w:tblStyle w:val="TableGrid"/>
         <w:tblW w:w="0" w:type="auto"/>
         <w:tblLook w:val="04A0" w:firstRow="1" w:lastRow="0" w:firstColumn="1" w:lastColumn="0" w:noHBand="0" w:noVBand="1"/>
       </w:tblPr>
@@ -1036,10 +704,7 @@
               <w:t xml:space="preserve"> </w:t>
             </w:r>
             <w:r>
-              <w:t>20</w:t>
-            </w:r>
-            <w:r>
-              <w:t>/5-16</w:t>
+              <w:t>20/5-16</w:t>
             </w:r>
           </w:p>
         </w:tc>
@@ -1083,56 +748,257 @@
           </w:p>
           <w:p>
             <w:r>
-              <w:t xml:space="preserve">Forsøg med aktivt 2. ordens </w:t>
-            </w:r>
-            <w:proofErr w:type="spellStart"/>
-            <w:r>
-              <w:t>højpasfilter</w:t>
-            </w:r>
-            <w:proofErr w:type="spellEnd"/>
-            <w:r>
-              <w:t xml:space="preserve">. Senderdelen og modtagerdelen virker simuleret i </w:t>
-            </w:r>
-            <w:proofErr w:type="spellStart"/>
-            <w:r>
-              <w:t>multisim</w:t>
-            </w:r>
-            <w:proofErr w:type="spellEnd"/>
-            <w:r>
-              <w:t xml:space="preserve">. Problemer med test på fumlebræt. </w:t>
-            </w:r>
-            <w:proofErr w:type="spellStart"/>
-            <w:r>
-              <w:t>Envelopedetektor</w:t>
-            </w:r>
-            <w:proofErr w:type="spellEnd"/>
-            <w:r>
-              <w:t xml:space="preserve"> virker ikke som forventet.</w:t>
-            </w:r>
-          </w:p>
-          <w:p>
+              <w:t>Forsøg med aktivt 2. ordens højpasfilter. Senderdelen og modtagerdelen virker simuleret i multisim. Problemer med test på fumlebræt. Envelopedetektor virker ikke som forventet.</w:t>
+            </w:r>
+          </w:p>
+          <w:p/>
+          <w:p>
+            <w:pPr>
+              <w:rPr>
+                <w:u w:val="single"/>
+              </w:rPr>
+            </w:pPr>
+            <w:r>
+              <w:rPr>
+                <w:u w:val="single"/>
+              </w:rPr>
+              <w:t>Dennis</w:t>
+            </w:r>
+          </w:p>
+          <w:p>
+            <w:r>
+              <w:t>Påbegyndt programmering af styreboks efter klassediagram fra applikationsmodel. Er i gang med controllerklasser.</w:t>
+            </w:r>
+          </w:p>
+          <w:p/>
+        </w:tc>
+      </w:tr>
+    </w:tbl>
+    <w:p/>
+    <w:tbl>
+      <w:tblPr>
+        <w:tblStyle w:val="TableGrid"/>
+        <w:tblW w:w="0" w:type="auto"/>
+        <w:tblLook w:val="04A0" w:firstRow="1" w:lastRow="0" w:firstColumn="1" w:lastColumn="0" w:noHBand="0" w:noVBand="1"/>
+      </w:tblPr>
+      <w:tblGrid>
+        <w:gridCol w:w="2263"/>
+        <w:gridCol w:w="7365"/>
+      </w:tblGrid>
+      <w:tr>
+        <w:tc>
+          <w:tcPr>
+            <w:tcW w:w="2263" w:type="dxa"/>
+          </w:tcPr>
+          <w:p>
+            <w:r>
+              <w:rPr>
+                <w:b/>
+              </w:rPr>
+              <w:t>Dato:</w:t>
+            </w:r>
+            <w:r>
+              <w:rPr>
+                <w:b/>
+              </w:rPr>
+              <w:t xml:space="preserve"> </w:t>
+            </w:r>
+            <w:r>
+              <w:t>24</w:t>
+            </w:r>
+            <w:r>
+              <w:t>/5-16</w:t>
+            </w:r>
+          </w:p>
+        </w:tc>
+        <w:tc>
+          <w:tcPr>
+            <w:tcW w:w="7365" w:type="dxa"/>
+          </w:tcPr>
+          <w:p>
+            <w:r>
+              <w:rPr>
+                <w:b/>
+              </w:rPr>
+              <w:t>Deltagere:</w:t>
+            </w:r>
+            <w:r>
+              <w:t xml:space="preserve"> Mikkel, Martin&amp; Christian</w:t>
+            </w:r>
+          </w:p>
+        </w:tc>
+      </w:tr>
+      <w:tr>
+        <w:tc>
+          <w:tcPr>
+            <w:tcW w:w="9628" w:type="dxa"/>
+            <w:gridSpan w:val="2"/>
+          </w:tcPr>
+          <w:p>
+            <w:pPr>
+              <w:rPr>
+                <w:b/>
+                <w:u w:val="single"/>
+              </w:rPr>
+            </w:pPr>
+            <w:r>
+              <w:rPr>
+                <w:b/>
+                <w:u w:val="single"/>
+              </w:rPr>
+              <w:t>Begivenhed/-er:</w:t>
+            </w:r>
+          </w:p>
+          <w:p>
+            <w:pPr>
+              <w:rPr>
+                <w:b/>
+                <w:u w:val="single"/>
+              </w:rPr>
+            </w:pPr>
+            <w:r>
+              <w:t xml:space="preserve">Forsøg med sender og modtager med 2. ordens højpas filtre. Det fungerer ikke. </w:t>
+            </w:r>
+            <w:r>
+              <w:br/>
+            </w:r>
+            <w:r>
+              <w:br/>
+            </w:r>
+            <w:r>
+              <w:rPr>
+                <w:b/>
+                <w:u w:val="single"/>
+              </w:rPr>
+              <w:t>Christian</w:t>
+            </w:r>
+            <w:r>
+              <w:rPr>
+                <w:b/>
+                <w:u w:val="single"/>
+              </w:rPr>
+              <w:t>:</w:t>
+            </w:r>
+          </w:p>
+          <w:p>
+            <w:r>
+              <w:t>Har påbegyndt koden til zero cross detector.</w:t>
+            </w:r>
+          </w:p>
+        </w:tc>
+      </w:tr>
+    </w:tbl>
+    <w:p/>
+    <w:p>
+      <w:r>
+        <w:br w:type="page"/>
+      </w:r>
+    </w:p>
+    <w:tbl>
+      <w:tblPr>
+        <w:tblStyle w:val="TableGrid"/>
+        <w:tblW w:w="0" w:type="auto"/>
+        <w:tblLook w:val="04A0" w:firstRow="1" w:lastRow="0" w:firstColumn="1" w:lastColumn="0" w:noHBand="0" w:noVBand="1"/>
+      </w:tblPr>
+      <w:tblGrid>
+        <w:gridCol w:w="2263"/>
+        <w:gridCol w:w="7365"/>
+      </w:tblGrid>
+      <w:tr>
+        <w:tc>
+          <w:tcPr>
+            <w:tcW w:w="2263" w:type="dxa"/>
+          </w:tcPr>
+          <w:p>
+            <w:r>
+              <w:rPr>
+                <w:b/>
+              </w:rPr>
+              <w:lastRenderedPageBreak/>
+              <w:t>Dato:</w:t>
+            </w:r>
+            <w:r>
+              <w:rPr>
+                <w:b/>
+              </w:rPr>
+              <w:t xml:space="preserve"> </w:t>
+            </w:r>
+            <w:r>
+              <w:t>25</w:t>
+            </w:r>
+            <w:r>
+              <w:t>/5-16</w:t>
+            </w:r>
+          </w:p>
+        </w:tc>
+        <w:tc>
+          <w:tcPr>
+            <w:tcW w:w="7365" w:type="dxa"/>
+          </w:tcPr>
+          <w:p>
+            <w:r>
+              <w:rPr>
+                <w:b/>
+              </w:rPr>
+              <w:t>Deltagere:</w:t>
+            </w:r>
+            <w:r>
+              <w:t xml:space="preserve"> Mikkel</w:t>
+            </w:r>
+            <w:r>
+              <w:t xml:space="preserve"> &amp; Martin</w:t>
+            </w:r>
+          </w:p>
+        </w:tc>
+      </w:tr>
+      <w:tr>
+        <w:tc>
+          <w:tcPr>
+            <w:tcW w:w="9628" w:type="dxa"/>
+            <w:gridSpan w:val="2"/>
+          </w:tcPr>
+          <w:p>
+            <w:pPr>
+              <w:rPr>
+                <w:b/>
+                <w:u w:val="single"/>
+              </w:rPr>
+            </w:pPr>
+            <w:r>
+              <w:rPr>
+                <w:b/>
+                <w:u w:val="single"/>
+              </w:rPr>
+              <w:t>Begivenhed/-er:</w:t>
+            </w:r>
+          </w:p>
+          <w:p>
+            <w:r>
+              <w:t>Sender og modtager kredsløb sat op med i to designs – et med 1. ordens højpasfiltre og et med 2. ordens højpas filtre. De virker begge når de bliver testet med 18V AC, dog uden software. Det testes forhåbentlig</w:t>
+            </w:r>
+            <w:r>
+              <w:t xml:space="preserve"> med software</w:t>
+            </w:r>
+            <w:r>
+              <w:t xml:space="preserve"> i morgen.</w:t>
+            </w:r>
+            <w:r>
+              <w:br/>
+              <w:t>De to kredsløb er vidt forskellige, dokumentation er gemt.</w:t>
+            </w:r>
+            <w:r>
+              <w:br/>
+              <w:t>1. ordens højpas filter blev der forsøgt med efter gentagne fejlslagne forsøg med 2. ordens højpas filter. Fejlen blev imidlertidig fundet efter at have opbygget 1. ordens højpas filter og testet det med 18V AC. Fejlen var at 18V AC kredsløbet ikke var koblet ordentligt mellem sender og modtager kredsløb på 2. ordens kredsløbene.</w:t>
+            </w:r>
+            <w:r>
+              <w:br/>
+            </w:r>
+            <w:r>
+              <w:t>Flere kredsløbstest fortsættes i morgen hvorefter der tages stilling til hvilket kredsløb der fortsættes med.</w:t>
+            </w:r>
             <w:bookmarkStart w:id="0" w:name="_GoBack"/>
             <w:bookmarkEnd w:id="0"/>
           </w:p>
-          <w:p>
-            <w:pPr>
-              <w:rPr>
-                <w:u w:val="single"/>
-              </w:rPr>
-            </w:pPr>
-            <w:r>
-              <w:rPr>
-                <w:u w:val="single"/>
-              </w:rPr>
-              <w:t>Dennis</w:t>
-            </w:r>
-          </w:p>
-          <w:p>
-            <w:r>
-              <w:t>Påbegyndt programmering af styreboks efter klassediagram fra applikationsmodel. Er i gang med controllerklasser.</w:t>
-            </w:r>
-          </w:p>
-          <w:p/>
         </w:tc>
       </w:tr>
     </w:tbl>
@@ -1148,7 +1014,7 @@
 </file>
 
 <file path=word/numbering.xml><?xml version="1.0" encoding="utf-8"?>
-<w:numbering xmlns:wpc="http://schemas.microsoft.com/office/word/2010/wordprocessingCanvas" xmlns:cx="http://schemas.microsoft.com/office/drawing/2014/chartex" xmlns:cx1="http://schemas.microsoft.com/office/drawing/2015/9/8/chartex" xmlns:mc="http://schemas.openxmlformats.org/markup-compatibility/2006" xmlns:o="urn:schemas-microsoft-com:office:office" xmlns:r="http://schemas.openxmlformats.org/officeDocument/2006/relationships" xmlns:m="http://schemas.openxmlformats.org/officeDocument/2006/math" xmlns:v="urn:schemas-microsoft-com:vml" xmlns:wp14="http://schemas.microsoft.com/office/word/2010/wordprocessingDrawing" xmlns:wp="http://schemas.openxmlformats.org/drawingml/2006/wordprocessingDrawing" xmlns:w10="urn:schemas-microsoft-com:office:word" xmlns:w="http://schemas.openxmlformats.org/wordprocessingml/2006/main" xmlns:w14="http://schemas.microsoft.com/office/word/2010/wordml" xmlns:w15="http://schemas.microsoft.com/office/word/2012/wordml" xmlns:w16se="http://schemas.microsoft.com/office/word/2015/wordml/symex" xmlns:wpg="http://schemas.microsoft.com/office/word/2010/wordprocessingGroup" xmlns:wpi="http://schemas.microsoft.com/office/word/2010/wordprocessingInk" xmlns:wne="http://schemas.microsoft.com/office/word/2006/wordml" xmlns:wps="http://schemas.microsoft.com/office/word/2010/wordprocessingShape" mc:Ignorable="w14 w15 w16se wp14">
+<w:numbering xmlns:wpc="http://schemas.microsoft.com/office/word/2010/wordprocessingCanvas" xmlns:mc="http://schemas.openxmlformats.org/markup-compatibility/2006" xmlns:o="urn:schemas-microsoft-com:office:office" xmlns:r="http://schemas.openxmlformats.org/officeDocument/2006/relationships" xmlns:m="http://schemas.openxmlformats.org/officeDocument/2006/math" xmlns:v="urn:schemas-microsoft-com:vml" xmlns:wp14="http://schemas.microsoft.com/office/word/2010/wordprocessingDrawing" xmlns:wp="http://schemas.openxmlformats.org/drawingml/2006/wordprocessingDrawing" xmlns:w10="urn:schemas-microsoft-com:office:word" xmlns:w="http://schemas.openxmlformats.org/wordprocessingml/2006/main" xmlns:w14="http://schemas.microsoft.com/office/word/2010/wordml" xmlns:w15="http://schemas.microsoft.com/office/word/2012/wordml" xmlns:wpg="http://schemas.microsoft.com/office/word/2010/wordprocessingGroup" xmlns:wpi="http://schemas.microsoft.com/office/word/2010/wordprocessingInk" xmlns:wne="http://schemas.microsoft.com/office/word/2006/wordml" xmlns:wps="http://schemas.microsoft.com/office/word/2010/wordprocessingShape" mc:Ignorable="w14 w15 wp14">
   <w:abstractNum w:abstractNumId="0" w15:restartNumberingAfterBreak="0">
     <w:nsid w:val="2F8B22C7"/>
     <w:multiLevelType w:val="hybridMultilevel"/>
@@ -1385,7 +1251,7 @@
 </file>
 
 <file path=word/styles.xml><?xml version="1.0" encoding="utf-8"?>
-<w:styles xmlns:mc="http://schemas.openxmlformats.org/markup-compatibility/2006" xmlns:r="http://schemas.openxmlformats.org/officeDocument/2006/relationships" xmlns:w="http://schemas.openxmlformats.org/wordprocessingml/2006/main" xmlns:w14="http://schemas.microsoft.com/office/word/2010/wordml" xmlns:w15="http://schemas.microsoft.com/office/word/2012/wordml" xmlns:w16se="http://schemas.microsoft.com/office/word/2015/wordml/symex" mc:Ignorable="w14 w15 w16se">
+<w:styles xmlns:mc="http://schemas.openxmlformats.org/markup-compatibility/2006" xmlns:r="http://schemas.openxmlformats.org/officeDocument/2006/relationships" xmlns:w="http://schemas.openxmlformats.org/wordprocessingml/2006/main" xmlns:w14="http://schemas.microsoft.com/office/word/2010/wordml" xmlns:w15="http://schemas.microsoft.com/office/word/2012/wordml" mc:Ignorable="w14 w15">
   <w:docDefaults>
     <w:rPrDefault>
       <w:rPr>
@@ -1779,11 +1645,11 @@
     <w:qFormat/>
     <w:rsid w:val="00E24CE3"/>
   </w:style>
-  <w:style w:type="paragraph" w:styleId="Overskrift1">
+  <w:style w:type="paragraph" w:styleId="Heading1">
     <w:name w:val="heading 1"/>
     <w:basedOn w:val="Normal"/>
     <w:next w:val="Normal"/>
-    <w:link w:val="Overskrift1Tegn"/>
+    <w:link w:val="Heading1Char"/>
     <w:uiPriority w:val="9"/>
     <w:qFormat/>
     <w:rsid w:val="00E24CE3"/>
@@ -1800,13 +1666,13 @@
       <w:szCs w:val="32"/>
     </w:rPr>
   </w:style>
-  <w:style w:type="character" w:default="1" w:styleId="Standardskrifttypeiafsnit">
+  <w:style w:type="character" w:default="1" w:styleId="DefaultParagraphFont">
     <w:name w:val="Default Paragraph Font"/>
     <w:uiPriority w:val="1"/>
     <w:semiHidden/>
     <w:unhideWhenUsed/>
   </w:style>
-  <w:style w:type="table" w:default="1" w:styleId="Tabel-Normal">
+  <w:style w:type="table" w:default="1" w:styleId="TableNormal">
     <w:name w:val="Normal Table"/>
     <w:uiPriority w:val="99"/>
     <w:semiHidden/>
@@ -1821,16 +1687,16 @@
       </w:tblCellMar>
     </w:tblPr>
   </w:style>
-  <w:style w:type="numbering" w:default="1" w:styleId="Ingenoversigt">
+  <w:style w:type="numbering" w:default="1" w:styleId="NoList">
     <w:name w:val="No List"/>
     <w:uiPriority w:val="99"/>
     <w:semiHidden/>
     <w:unhideWhenUsed/>
   </w:style>
-  <w:style w:type="character" w:customStyle="1" w:styleId="Overskrift1Tegn">
-    <w:name w:val="Overskrift 1 Tegn"/>
-    <w:basedOn w:val="Standardskrifttypeiafsnit"/>
-    <w:link w:val="Overskrift1"/>
+  <w:style w:type="character" w:customStyle="1" w:styleId="Heading1Char">
+    <w:name w:val="Heading 1 Char"/>
+    <w:basedOn w:val="DefaultParagraphFont"/>
+    <w:link w:val="Heading1"/>
     <w:uiPriority w:val="9"/>
     <w:rsid w:val="00E24CE3"/>
     <w:rPr>
@@ -1840,9 +1706,9 @@
       <w:szCs w:val="32"/>
     </w:rPr>
   </w:style>
-  <w:style w:type="table" w:styleId="Tabel-Gitter">
+  <w:style w:type="table" w:styleId="TableGrid">
     <w:name w:val="Table Grid"/>
-    <w:basedOn w:val="Tabel-Normal"/>
+    <w:basedOn w:val="TableNormal"/>
     <w:uiPriority w:val="39"/>
     <w:rsid w:val="00E24CE3"/>
     <w:pPr>
@@ -1859,7 +1725,7 @@
       </w:tblBorders>
     </w:tblPr>
   </w:style>
-  <w:style w:type="paragraph" w:styleId="Listeafsnit">
+  <w:style w:type="paragraph" w:styleId="ListParagraph">
     <w:name w:val="List Paragraph"/>
     <w:basedOn w:val="Normal"/>
     <w:uiPriority w:val="34"/>

</xml_diff>